<commit_message>
Updates on assignment module 12
</commit_message>
<xml_diff>
--- a/Module_12_TissueEngineeredCartilageBoneSkinAndNerve/assigment/Greatti_Yves_assignment_12.docx
+++ b/Module_12_TissueEngineeredCartilageBoneSkinAndNerve/assigment/Greatti_Yves_assignment_12.docx
@@ -70,42 +70,658 @@
     <w:p>
       <w:pPr>
         <w:pStyle w:val="NormalWeb"/>
-        <w:ind w:left="720"/>
-        <w:rPr>
-          <w:rFonts w:ascii="Tahoma" w:hAnsi="Tahoma" w:cs="Tahoma"/>
-        </w:rPr>
-      </w:pPr>
-      <w:r>
-        <w:rPr>
-          <w:rFonts w:ascii="Tahoma" w:hAnsi="Tahoma" w:cs="Tahoma"/>
-        </w:rPr>
-        <w:t xml:space="preserve">a. Describe the differences between hyaline cartilage and fibrocartilage. Histologically, what do these two types of tissue look like (that is, describe the cellular and extracellular features of each)? </w:t>
+        <w:numPr>
+          <w:ilvl w:val="0"/>
+          <w:numId w:val="10"/>
+        </w:numPr>
+        <w:rPr>
+          <w:rFonts w:ascii="Tahoma" w:hAnsi="Tahoma" w:cs="Tahoma"/>
+        </w:rPr>
+      </w:pPr>
+      <w:r>
+        <w:rPr>
+          <w:rFonts w:ascii="Tahoma" w:hAnsi="Tahoma" w:cs="Tahoma"/>
+        </w:rPr>
+        <w:t xml:space="preserve">Describe the differences between hyaline cartilage and fibrocartilage. Histologically, what do these two types of tissue look like (that is, describe the cellular and extracellular features of each)? </w:t>
       </w:r>
     </w:p>
     <w:p>
       <w:pPr>
         <w:pStyle w:val="NormalWeb"/>
-        <w:numPr>
-          <w:ilvl w:val="1"/>
-          <w:numId w:val="9"/>
-        </w:numPr>
-        <w:rPr>
-          <w:rFonts w:ascii="Tahoma" w:hAnsi="Tahoma" w:cs="Tahoma"/>
-        </w:rPr>
-      </w:pPr>
-      <w:r>
-        <w:rPr>
-          <w:rFonts w:ascii="Tahoma" w:hAnsi="Tahoma" w:cs="Tahoma"/>
-        </w:rPr>
-        <w:t xml:space="preserve">What features of the local site of repair would you expect to influence the outcome towards either of these endpoints? </w:t>
+        <w:rPr>
+          <w:rFonts w:ascii="Tahoma" w:hAnsi="Tahoma" w:cs="Tahoma"/>
+          <w:u w:val="single"/>
+        </w:rPr>
+      </w:pPr>
+      <w:r>
+        <w:rPr>
+          <w:rFonts w:ascii="Tahoma" w:hAnsi="Tahoma" w:cs="Tahoma"/>
+          <w:u w:val="single"/>
+        </w:rPr>
+        <w:t xml:space="preserve">Differences between hyaline </w:t>
+      </w:r>
+      <w:r>
+        <w:rPr>
+          <w:rFonts w:ascii="Tahoma" w:hAnsi="Tahoma" w:cs="Tahoma"/>
+          <w:u w:val="single"/>
+        </w:rPr>
+        <w:t xml:space="preserve">cartilage </w:t>
+      </w:r>
+      <w:r>
+        <w:rPr>
+          <w:rFonts w:ascii="Tahoma" w:hAnsi="Tahoma" w:cs="Tahoma"/>
+          <w:u w:val="single"/>
+        </w:rPr>
+        <w:t>and fibrocartilage</w:t>
+      </w:r>
+    </w:p>
+    <w:tbl>
+      <w:tblPr>
+        <w:tblStyle w:val="TableGrid"/>
+        <w:tblW w:w="10615" w:type="dxa"/>
+        <w:tblLook w:val="04A0" w:firstRow="1" w:lastRow="0" w:firstColumn="1" w:lastColumn="0" w:noHBand="0" w:noVBand="1"/>
+      </w:tblPr>
+      <w:tblGrid>
+        <w:gridCol w:w="2065"/>
+        <w:gridCol w:w="3690"/>
+        <w:gridCol w:w="4860"/>
+      </w:tblGrid>
+      <w:tr>
+        <w:tc>
+          <w:tcPr>
+            <w:tcW w:w="2065" w:type="dxa"/>
+            <w:tcBorders>
+              <w:top w:val="nil"/>
+              <w:left w:val="nil"/>
+              <w:bottom w:val="single" w:sz="4" w:space="0" w:color="auto"/>
+              <w:right w:val="single" w:sz="4" w:space="0" w:color="auto"/>
+            </w:tcBorders>
+          </w:tcPr>
+          <w:p>
+            <w:pPr>
+              <w:pStyle w:val="NormalWeb"/>
+              <w:rPr>
+                <w:rFonts w:ascii="Tahoma" w:hAnsi="Tahoma" w:cs="Tahoma"/>
+              </w:rPr>
+            </w:pPr>
+          </w:p>
+        </w:tc>
+        <w:tc>
+          <w:tcPr>
+            <w:tcW w:w="3690" w:type="dxa"/>
+            <w:tcBorders>
+              <w:left w:val="single" w:sz="4" w:space="0" w:color="auto"/>
+            </w:tcBorders>
+            <w:shd w:val="clear" w:color="auto" w:fill="B4C6E7" w:themeFill="accent1" w:themeFillTint="66"/>
+          </w:tcPr>
+          <w:p>
+            <w:pPr>
+              <w:pStyle w:val="NormalWeb"/>
+              <w:jc w:val="center"/>
+              <w:rPr>
+                <w:rFonts w:ascii="Tahoma" w:hAnsi="Tahoma" w:cs="Tahoma"/>
+                <w:b/>
+                <w:bCs/>
+                <w:color w:val="B4C6E7" w:themeColor="accent1" w:themeTint="66"/>
+              </w:rPr>
+            </w:pPr>
+            <w:r>
+              <w:rPr>
+                <w:rFonts w:ascii="Tahoma" w:hAnsi="Tahoma" w:cs="Tahoma"/>
+                <w:b/>
+                <w:bCs/>
+                <w:color w:val="1F3864" w:themeColor="accent1" w:themeShade="80"/>
+              </w:rPr>
+              <w:t>Hyaline cartilage</w:t>
+            </w:r>
+          </w:p>
+        </w:tc>
+        <w:tc>
+          <w:tcPr>
+            <w:tcW w:w="4860" w:type="dxa"/>
+            <w:shd w:val="clear" w:color="auto" w:fill="B4C6E7" w:themeFill="accent1" w:themeFillTint="66"/>
+          </w:tcPr>
+          <w:p>
+            <w:pPr>
+              <w:pStyle w:val="NormalWeb"/>
+              <w:jc w:val="center"/>
+              <w:rPr>
+                <w:rFonts w:ascii="Tahoma" w:hAnsi="Tahoma" w:cs="Tahoma"/>
+                <w:b/>
+                <w:bCs/>
+                <w:color w:val="B4C6E7" w:themeColor="accent1" w:themeTint="66"/>
+              </w:rPr>
+            </w:pPr>
+            <w:r>
+              <w:rPr>
+                <w:rFonts w:ascii="Tahoma" w:hAnsi="Tahoma" w:cs="Tahoma"/>
+                <w:b/>
+                <w:bCs/>
+                <w:color w:val="1F3864" w:themeColor="accent1" w:themeShade="80"/>
+              </w:rPr>
+              <w:t>Fibrocartilage</w:t>
+            </w:r>
+          </w:p>
+        </w:tc>
+      </w:tr>
+      <w:tr>
+        <w:tc>
+          <w:tcPr>
+            <w:tcW w:w="2065" w:type="dxa"/>
+            <w:tcBorders>
+              <w:top w:val="single" w:sz="4" w:space="0" w:color="auto"/>
+            </w:tcBorders>
+            <w:shd w:val="clear" w:color="auto" w:fill="FFE599" w:themeFill="accent4" w:themeFillTint="66"/>
+          </w:tcPr>
+          <w:p>
+            <w:pPr>
+              <w:pStyle w:val="NormalWeb"/>
+              <w:rPr>
+                <w:rFonts w:ascii="Tahoma" w:hAnsi="Tahoma" w:cs="Tahoma"/>
+                <w:b/>
+                <w:bCs/>
+              </w:rPr>
+            </w:pPr>
+            <w:r>
+              <w:rPr>
+                <w:rFonts w:ascii="Tahoma" w:hAnsi="Tahoma" w:cs="Tahoma"/>
+                <w:b/>
+                <w:bCs/>
+              </w:rPr>
+              <w:t>Color</w:t>
+            </w:r>
+          </w:p>
+        </w:tc>
+        <w:tc>
+          <w:tcPr>
+            <w:tcW w:w="3690" w:type="dxa"/>
+          </w:tcPr>
+          <w:p>
+            <w:pPr>
+              <w:pStyle w:val="NormalWeb"/>
+              <w:jc w:val="center"/>
+              <w:rPr>
+                <w:rFonts w:ascii="Tahoma" w:hAnsi="Tahoma" w:cs="Tahoma"/>
+              </w:rPr>
+            </w:pPr>
+            <w:r>
+              <w:rPr>
+                <w:rFonts w:ascii="Tahoma" w:hAnsi="Tahoma" w:cs="Tahoma"/>
+              </w:rPr>
+              <w:t>White</w:t>
+            </w:r>
+          </w:p>
+        </w:tc>
+        <w:tc>
+          <w:tcPr>
+            <w:tcW w:w="4860" w:type="dxa"/>
+          </w:tcPr>
+          <w:p>
+            <w:pPr>
+              <w:pStyle w:val="NormalWeb"/>
+              <w:rPr>
+                <w:rFonts w:ascii="Tahoma" w:hAnsi="Tahoma" w:cs="Tahoma"/>
+              </w:rPr>
+            </w:pPr>
+            <w:r>
+              <w:rPr>
+                <w:rFonts w:ascii="Tahoma" w:hAnsi="Tahoma" w:cs="Tahoma"/>
+              </w:rPr>
+              <w:t>Glass-like, translucent, bluish-white color</w:t>
+            </w:r>
+          </w:p>
+        </w:tc>
+      </w:tr>
+      <w:tr>
+        <w:tc>
+          <w:tcPr>
+            <w:tcW w:w="2065" w:type="dxa"/>
+            <w:shd w:val="clear" w:color="auto" w:fill="FFE599" w:themeFill="accent4" w:themeFillTint="66"/>
+          </w:tcPr>
+          <w:p>
+            <w:pPr>
+              <w:pStyle w:val="NormalWeb"/>
+              <w:rPr>
+                <w:rFonts w:ascii="Tahoma" w:hAnsi="Tahoma" w:cs="Tahoma"/>
+                <w:b/>
+                <w:bCs/>
+              </w:rPr>
+            </w:pPr>
+            <w:r>
+              <w:rPr>
+                <w:rFonts w:ascii="Tahoma" w:hAnsi="Tahoma" w:cs="Tahoma"/>
+                <w:b/>
+                <w:bCs/>
+              </w:rPr>
+              <w:t>Location</w:t>
+            </w:r>
+          </w:p>
+        </w:tc>
+        <w:tc>
+          <w:tcPr>
+            <w:tcW w:w="3690" w:type="dxa"/>
+          </w:tcPr>
+          <w:p>
+            <w:pPr>
+              <w:pStyle w:val="NormalWeb"/>
+              <w:rPr>
+                <w:rFonts w:ascii="Tahoma" w:hAnsi="Tahoma" w:cs="Tahoma"/>
+              </w:rPr>
+            </w:pPr>
+            <w:r>
+              <w:rPr>
+                <w:rFonts w:ascii="Tahoma" w:hAnsi="Tahoma" w:cs="Tahoma"/>
+              </w:rPr>
+              <w:t xml:space="preserve">Present at the connection between the ribs and the sternum, in the trachea and </w:t>
+            </w:r>
+            <w:r>
+              <w:rPr>
+                <w:rFonts w:ascii="Tahoma" w:hAnsi="Tahoma" w:cs="Tahoma"/>
+              </w:rPr>
+              <w:t>on the articulating surfaces of the synovial joints (such as elbow and knee)</w:t>
+            </w:r>
+          </w:p>
+        </w:tc>
+        <w:tc>
+          <w:tcPr>
+            <w:tcW w:w="4860" w:type="dxa"/>
+          </w:tcPr>
+          <w:p>
+            <w:pPr>
+              <w:pStyle w:val="NormalWeb"/>
+              <w:rPr>
+                <w:rFonts w:ascii="Tahoma" w:hAnsi="Tahoma" w:cs="Tahoma"/>
+              </w:rPr>
+            </w:pPr>
+            <w:r>
+              <w:rPr>
+                <w:rFonts w:ascii="Tahoma" w:hAnsi="Tahoma" w:cs="Tahoma"/>
+              </w:rPr>
+              <w:t>Occurs between vertebral bodies, in the pubic symphysis, menisci, the annulus fibrosis of the intervertebral discs, and at the tendon-bone interface.</w:t>
+            </w:r>
+          </w:p>
+        </w:tc>
+      </w:tr>
+      <w:tr>
+        <w:tc>
+          <w:tcPr>
+            <w:tcW w:w="2065" w:type="dxa"/>
+            <w:shd w:val="clear" w:color="auto" w:fill="FFE599" w:themeFill="accent4" w:themeFillTint="66"/>
+          </w:tcPr>
+          <w:p>
+            <w:pPr>
+              <w:pStyle w:val="NormalWeb"/>
+              <w:rPr>
+                <w:rFonts w:ascii="Tahoma" w:hAnsi="Tahoma" w:cs="Tahoma"/>
+                <w:b/>
+                <w:bCs/>
+              </w:rPr>
+            </w:pPr>
+            <w:r>
+              <w:rPr>
+                <w:rFonts w:ascii="Tahoma" w:hAnsi="Tahoma" w:cs="Tahoma"/>
+                <w:b/>
+                <w:bCs/>
+              </w:rPr>
+              <w:t>Function</w:t>
+            </w:r>
+          </w:p>
+        </w:tc>
+        <w:tc>
+          <w:tcPr>
+            <w:tcW w:w="3690" w:type="dxa"/>
+          </w:tcPr>
+          <w:p>
+            <w:pPr>
+              <w:pStyle w:val="NormalWeb"/>
+              <w:rPr>
+                <w:rFonts w:ascii="Tahoma" w:hAnsi="Tahoma" w:cs="Tahoma"/>
+              </w:rPr>
+            </w:pPr>
+            <w:r>
+              <w:rPr>
+                <w:rFonts w:ascii="Tahoma" w:hAnsi="Tahoma" w:cs="Tahoma"/>
+              </w:rPr>
+              <w:t>Provides</w:t>
+            </w:r>
+            <w:r>
+              <w:rPr>
+                <w:rFonts w:ascii="Tahoma" w:hAnsi="Tahoma" w:cs="Tahoma"/>
+              </w:rPr>
+              <w:t xml:space="preserve"> smoothness and lubrication of the bones at the joints.</w:t>
+            </w:r>
+          </w:p>
+        </w:tc>
+        <w:tc>
+          <w:tcPr>
+            <w:tcW w:w="4860" w:type="dxa"/>
+          </w:tcPr>
+          <w:p>
+            <w:pPr>
+              <w:pStyle w:val="NormalWeb"/>
+              <w:rPr>
+                <w:rFonts w:ascii="Tahoma" w:hAnsi="Tahoma" w:cs="Tahoma"/>
+              </w:rPr>
+            </w:pPr>
+            <w:r>
+              <w:rPr>
+                <w:rFonts w:ascii="Tahoma" w:hAnsi="Tahoma" w:cs="Tahoma"/>
+              </w:rPr>
+              <w:t>Attaches bones to other bones and provides restricted mobility to the joints.</w:t>
+            </w:r>
+          </w:p>
+        </w:tc>
+      </w:tr>
+      <w:tr>
+        <w:tc>
+          <w:tcPr>
+            <w:tcW w:w="2065" w:type="dxa"/>
+            <w:shd w:val="clear" w:color="auto" w:fill="FFE599" w:themeFill="accent4" w:themeFillTint="66"/>
+          </w:tcPr>
+          <w:p>
+            <w:pPr>
+              <w:pStyle w:val="NormalWeb"/>
+              <w:rPr>
+                <w:rFonts w:ascii="Tahoma" w:hAnsi="Tahoma" w:cs="Tahoma"/>
+                <w:b/>
+                <w:bCs/>
+              </w:rPr>
+            </w:pPr>
+            <w:r>
+              <w:rPr>
+                <w:rFonts w:ascii="Tahoma" w:hAnsi="Tahoma" w:cs="Tahoma"/>
+                <w:b/>
+                <w:bCs/>
+              </w:rPr>
+              <w:t xml:space="preserve">Extracellular </w:t>
+            </w:r>
+            <w:r>
+              <w:rPr>
+                <w:rFonts w:ascii="Tahoma" w:hAnsi="Tahoma" w:cs="Tahoma"/>
+                <w:b/>
+                <w:bCs/>
+              </w:rPr>
+              <w:t>F</w:t>
+            </w:r>
+            <w:r>
+              <w:rPr>
+                <w:rFonts w:ascii="Tahoma" w:hAnsi="Tahoma" w:cs="Tahoma"/>
+                <w:b/>
+                <w:bCs/>
+              </w:rPr>
+              <w:t>eatures</w:t>
+            </w:r>
+          </w:p>
+        </w:tc>
+        <w:tc>
+          <w:tcPr>
+            <w:tcW w:w="3690" w:type="dxa"/>
+          </w:tcPr>
+          <w:p>
+            <w:pPr>
+              <w:pStyle w:val="NormalWeb"/>
+              <w:spacing w:before="0" w:beforeAutospacing="0" w:after="0" w:afterAutospacing="0"/>
+              <w:rPr>
+                <w:rFonts w:ascii="Tahoma" w:hAnsi="Tahoma" w:cs="Tahoma"/>
+              </w:rPr>
+            </w:pPr>
+            <w:r>
+              <w:rPr>
+                <w:rFonts w:ascii="Tahoma" w:hAnsi="Tahoma" w:cs="Tahoma"/>
+              </w:rPr>
+              <w:t xml:space="preserve">Matrix rich in ground substance: glycosaminoglycans (CAGs) and collagen fibers (collagen II) in </w:t>
+            </w:r>
+            <w:r>
+              <w:rPr>
+                <w:rFonts w:ascii="Tahoma" w:hAnsi="Tahoma" w:cs="Tahoma"/>
+              </w:rPr>
+              <w:t>a fewer</w:t>
+            </w:r>
+            <w:r>
+              <w:rPr>
+                <w:rFonts w:ascii="Tahoma" w:hAnsi="Tahoma" w:cs="Tahoma"/>
+              </w:rPr>
+              <w:t xml:space="preserve"> numbe</w:t>
+            </w:r>
+            <w:r>
+              <w:rPr>
+                <w:rFonts w:ascii="Tahoma" w:hAnsi="Tahoma" w:cs="Tahoma"/>
+              </w:rPr>
+              <w:t>r compared to fibrocartilage, making it weaker.</w:t>
+            </w:r>
+          </w:p>
+          <w:p>
+            <w:pPr>
+              <w:pStyle w:val="NormalWeb"/>
+              <w:spacing w:before="0" w:beforeAutospacing="0" w:after="0" w:afterAutospacing="0"/>
+              <w:rPr>
+                <w:rFonts w:ascii="Tahoma" w:hAnsi="Tahoma" w:cs="Tahoma"/>
+              </w:rPr>
+            </w:pPr>
+            <w:r>
+              <w:rPr>
+                <w:rFonts w:ascii="Tahoma" w:hAnsi="Tahoma" w:cs="Tahoma"/>
+              </w:rPr>
+              <w:t>Contains large chondrocytes in lacunae.</w:t>
+            </w:r>
+          </w:p>
+          <w:p>
+            <w:pPr>
+              <w:pStyle w:val="NormalWeb"/>
+              <w:rPr>
+                <w:rFonts w:ascii="Tahoma" w:hAnsi="Tahoma" w:cs="Tahoma"/>
+              </w:rPr>
+            </w:pPr>
+          </w:p>
+        </w:tc>
+        <w:tc>
+          <w:tcPr>
+            <w:tcW w:w="4860" w:type="dxa"/>
+          </w:tcPr>
+          <w:p>
+            <w:pPr>
+              <w:pStyle w:val="NormalWeb"/>
+              <w:spacing w:before="0" w:beforeAutospacing="0" w:after="0" w:afterAutospacing="0"/>
+              <w:rPr>
+                <w:rFonts w:ascii="Tahoma" w:hAnsi="Tahoma" w:cs="Tahoma"/>
+              </w:rPr>
+            </w:pPr>
+            <w:r>
+              <w:rPr>
+                <w:rFonts w:ascii="Tahoma" w:hAnsi="Tahoma" w:cs="Tahoma"/>
+              </w:rPr>
+              <w:t>Matrix rich in densely braided collagen fibers (collagen I and II) making the tissue highly resistant to compression.</w:t>
+            </w:r>
+          </w:p>
+          <w:p>
+            <w:pPr>
+              <w:pStyle w:val="NormalWeb"/>
+              <w:spacing w:before="0" w:beforeAutospacing="0" w:after="0" w:afterAutospacing="0"/>
+              <w:rPr>
+                <w:rFonts w:ascii="Tahoma" w:hAnsi="Tahoma" w:cs="Tahoma"/>
+              </w:rPr>
+            </w:pPr>
+            <w:r>
+              <w:rPr>
+                <w:rFonts w:ascii="Tahoma" w:hAnsi="Tahoma" w:cs="Tahoma"/>
+              </w:rPr>
+              <w:t>Contains fibroblasts, fibrocytes, chondroblasts and a few chondrocytes in lacunae.</w:t>
+            </w:r>
+          </w:p>
+          <w:p>
+            <w:pPr>
+              <w:pStyle w:val="NormalWeb"/>
+              <w:spacing w:before="0" w:beforeAutospacing="0" w:after="0" w:afterAutospacing="0"/>
+              <w:rPr>
+                <w:rFonts w:ascii="Tahoma" w:hAnsi="Tahoma" w:cs="Tahoma"/>
+              </w:rPr>
+            </w:pPr>
+            <w:r>
+              <w:rPr>
+                <w:rFonts w:ascii="Tahoma" w:hAnsi="Tahoma" w:cs="Tahoma"/>
+              </w:rPr>
+              <w:t>The ground substance contains equal amounts of dermatan and chondroitin sulfate.</w:t>
+            </w:r>
+          </w:p>
+        </w:tc>
+      </w:tr>
+      <w:tr>
+        <w:tc>
+          <w:tcPr>
+            <w:tcW w:w="2065" w:type="dxa"/>
+            <w:shd w:val="clear" w:color="auto" w:fill="FFE599" w:themeFill="accent4" w:themeFillTint="66"/>
+          </w:tcPr>
+          <w:p>
+            <w:pPr>
+              <w:pStyle w:val="NormalWeb"/>
+              <w:rPr>
+                <w:rFonts w:ascii="Tahoma" w:hAnsi="Tahoma" w:cs="Tahoma"/>
+                <w:b/>
+                <w:bCs/>
+              </w:rPr>
+            </w:pPr>
+            <w:r>
+              <w:rPr>
+                <w:rFonts w:ascii="Tahoma" w:hAnsi="Tahoma" w:cs="Tahoma"/>
+                <w:b/>
+                <w:bCs/>
+              </w:rPr>
+              <w:t>Perichondrium</w:t>
+            </w:r>
+          </w:p>
+        </w:tc>
+        <w:tc>
+          <w:tcPr>
+            <w:tcW w:w="3690" w:type="dxa"/>
+          </w:tcPr>
+          <w:p>
+            <w:pPr>
+              <w:pStyle w:val="NormalWeb"/>
+              <w:rPr>
+                <w:rFonts w:ascii="Tahoma" w:hAnsi="Tahoma" w:cs="Tahoma"/>
+              </w:rPr>
+            </w:pPr>
+            <w:r>
+              <w:rPr>
+                <w:rFonts w:ascii="Tahoma" w:hAnsi="Tahoma" w:cs="Tahoma"/>
+              </w:rPr>
+              <w:t>Contains (except the hyaline cartilage at the end of the growing bones).</w:t>
+            </w:r>
+          </w:p>
+        </w:tc>
+        <w:tc>
+          <w:tcPr>
+            <w:tcW w:w="4860" w:type="dxa"/>
+            <w:vAlign w:val="center"/>
+          </w:tcPr>
+          <w:p>
+            <w:pPr>
+              <w:pStyle w:val="NormalWeb"/>
+              <w:jc w:val="center"/>
+              <w:rPr>
+                <w:rFonts w:ascii="Tahoma" w:hAnsi="Tahoma" w:cs="Tahoma"/>
+              </w:rPr>
+            </w:pPr>
+            <w:r>
+              <w:rPr>
+                <w:rFonts w:ascii="Tahoma" w:hAnsi="Tahoma" w:cs="Tahoma"/>
+              </w:rPr>
+              <w:t>Lacks</w:t>
+            </w:r>
+          </w:p>
+        </w:tc>
+      </w:tr>
+    </w:tbl>
+    <w:p>
+      <w:pPr>
+        <w:pStyle w:val="NormalWeb"/>
+        <w:rPr>
+          <w:rFonts w:ascii="Tahoma" w:hAnsi="Tahoma" w:cs="Tahoma"/>
+        </w:rPr>
+      </w:pPr>
+      <w:r>
+        <w:rPr>
+          <w:rFonts w:ascii="Tahoma" w:hAnsi="Tahoma" w:cs="Tahoma"/>
+        </w:rPr>
+        <w:t xml:space="preserve">Hyaline </w:t>
+      </w:r>
+      <w:r>
+        <w:rPr>
+          <w:rFonts w:ascii="Tahoma" w:hAnsi="Tahoma" w:cs="Tahoma"/>
+        </w:rPr>
+        <w:t>cartilage</w:t>
+      </w:r>
+      <w:r>
+        <w:rPr>
+          <w:rFonts w:ascii="Tahoma" w:hAnsi="Tahoma" w:cs="Tahoma"/>
+        </w:rPr>
+        <w:t xml:space="preserve"> is very uniform in appearance. It is surrounded by the perichondrium. It is mainly made of chondrocytes with one or two nuclei and clear protoplasm. Chondrocytes are found in the lacuna</w:t>
+      </w:r>
+      <w:r>
+        <w:rPr>
+          <w:rFonts w:ascii="Tahoma" w:hAnsi="Tahoma" w:cs="Tahoma"/>
+        </w:rPr>
+        <w:t>e</w:t>
+      </w:r>
+      <w:r>
+        <w:rPr>
+          <w:rFonts w:ascii="Tahoma" w:hAnsi="Tahoma" w:cs="Tahoma"/>
+        </w:rPr>
+        <w:t>.</w:t>
       </w:r>
     </w:p>
     <w:p>
       <w:pPr>
         <w:pStyle w:val="NormalWeb"/>
+        <w:ind w:left="720"/>
+        <w:rPr>
+          <w:rFonts w:ascii="Tahoma" w:hAnsi="Tahoma" w:cs="Tahoma"/>
+        </w:rPr>
+      </w:pPr>
+      <w:r>
+        <w:rPr>
+          <w:rFonts w:ascii="Tahoma" w:hAnsi="Tahoma" w:cs="Tahoma"/>
+        </w:rPr>
+        <w:lastRenderedPageBreak/>
+        <w:t xml:space="preserve">Fibrocartilage is densely arranged, </w:t>
+      </w:r>
+      <w:r>
+        <w:rPr>
+          <w:rFonts w:ascii="Tahoma" w:hAnsi="Tahoma" w:cs="Tahoma"/>
+        </w:rPr>
+        <w:t xml:space="preserve">whitish, fibrous tissue </w:t>
+      </w:r>
+      <w:r>
+        <w:rPr>
+          <w:rFonts w:ascii="Tahoma" w:hAnsi="Tahoma" w:cs="Tahoma"/>
+        </w:rPr>
+        <w:t>with a mixture of both chondrocytes and fibroblasts.</w:t>
+      </w:r>
+      <w:r>
+        <w:rPr>
+          <w:rFonts w:ascii="Tahoma" w:hAnsi="Tahoma" w:cs="Tahoma"/>
+        </w:rPr>
+        <w:t xml:space="preserve"> It contains large bundles of collagen </w:t>
+      </w:r>
+      <w:r>
+        <w:rPr>
+          <w:rFonts w:ascii="Tahoma" w:hAnsi="Tahoma" w:cs="Tahoma"/>
+        </w:rPr>
+        <w:t>fibers</w:t>
+      </w:r>
+      <w:r>
+        <w:rPr>
+          <w:rFonts w:ascii="Tahoma" w:hAnsi="Tahoma" w:cs="Tahoma"/>
+        </w:rPr>
+        <w:t>. Running linearly through the tissue.</w:t>
+      </w:r>
+    </w:p>
+    <w:p>
+      <w:pPr>
+        <w:pStyle w:val="NormalWeb"/>
         <w:numPr>
-          <w:ilvl w:val="1"/>
-          <w:numId w:val="9"/>
+          <w:ilvl w:val="0"/>
+          <w:numId w:val="10"/>
         </w:numPr>
         <w:rPr>
           <w:rFonts w:ascii="Tahoma" w:hAnsi="Tahoma" w:cs="Tahoma"/>
@@ -115,7 +731,596 @@
         <w:rPr>
           <w:rFonts w:ascii="Tahoma" w:hAnsi="Tahoma" w:cs="Tahoma"/>
         </w:rPr>
-        <w:t xml:space="preserve">Arethereanyelementsthatyoucouldaddtothecellsuspensionthatisinjected into the defect site, or to the surgical procedure used to deploy the cells, to increase the probability of the most desirable outcome? </w:t>
+        <w:t xml:space="preserve">What features of the local site of repair would you expect to influence the outcome towards either of these endpoints? </w:t>
+      </w:r>
+    </w:p>
+    <w:p>
+      <w:pPr>
+        <w:pStyle w:val="ListParagraph"/>
+        <w:ind w:left="1440"/>
+        <w:rPr>
+          <w:rFonts w:ascii="Tahoma" w:hAnsi="Tahoma" w:cs="Tahoma"/>
+        </w:rPr>
+      </w:pPr>
+      <w:proofErr w:type="spellStart"/>
+      <w:r>
+        <w:rPr>
+          <w:rFonts w:ascii="Tahoma" w:hAnsi="Tahoma" w:cs="Tahoma"/>
+        </w:rPr>
+        <w:t>Carticel</w:t>
+      </w:r>
+      <w:proofErr w:type="spellEnd"/>
+      <w:r>
+        <w:rPr>
+          <w:rFonts w:ascii="Tahoma" w:hAnsi="Tahoma" w:cs="Tahoma"/>
+        </w:rPr>
+        <w:t xml:space="preserve"> is cultured autologous chondrocytes</w:t>
+      </w:r>
+      <w:r>
+        <w:rPr>
+          <w:rFonts w:ascii="Tahoma" w:hAnsi="Tahoma" w:cs="Tahoma"/>
+        </w:rPr>
+        <w:t xml:space="preserve"> injected at the local site of repair</w:t>
+      </w:r>
+      <w:r>
+        <w:rPr>
+          <w:rFonts w:ascii="Tahoma" w:hAnsi="Tahoma" w:cs="Tahoma"/>
+        </w:rPr>
+        <w:t xml:space="preserve">. Chondrocytes synthesize components such as collagen, glycoproteins, proteoglycans and hyaluronan. </w:t>
+      </w:r>
+      <w:r>
+        <w:rPr>
+          <w:rFonts w:ascii="Tahoma" w:hAnsi="Tahoma" w:cs="Tahoma"/>
+        </w:rPr>
+        <w:t xml:space="preserve"> </w:t>
+      </w:r>
+      <w:r>
+        <w:rPr>
+          <w:rFonts w:ascii="Tahoma" w:hAnsi="Tahoma" w:cs="Tahoma"/>
+        </w:rPr>
+        <w:t xml:space="preserve">They are </w:t>
+      </w:r>
+      <w:r>
+        <w:rPr>
+          <w:rFonts w:ascii="Tahoma" w:hAnsi="Tahoma" w:cs="Tahoma"/>
+        </w:rPr>
+        <w:t xml:space="preserve">also </w:t>
+      </w:r>
+      <w:r>
+        <w:rPr>
+          <w:rFonts w:ascii="Tahoma" w:hAnsi="Tahoma" w:cs="Tahoma"/>
+        </w:rPr>
+        <w:t xml:space="preserve">mainly responsible for the production of the extracellular matrix that leads to </w:t>
+      </w:r>
+      <w:r>
+        <w:rPr>
+          <w:rFonts w:ascii="Tahoma" w:hAnsi="Tahoma" w:cs="Tahoma"/>
+        </w:rPr>
+        <w:t xml:space="preserve">hyaline cartilage. </w:t>
+      </w:r>
+      <w:r>
+        <w:rPr>
+          <w:rFonts w:ascii="Tahoma" w:hAnsi="Tahoma" w:cs="Tahoma"/>
+        </w:rPr>
+        <w:t xml:space="preserve">Hyaline cartilage results from the combination of type II collagen and proteoglycans present in a specific composition and organization </w:t>
+      </w:r>
+      <w:r>
+        <w:rPr>
+          <w:rFonts w:ascii="Tahoma" w:hAnsi="Tahoma" w:cs="Tahoma"/>
+        </w:rPr>
+        <w:fldChar w:fldCharType="begin"/>
+      </w:r>
+      <w:r>
+        <w:rPr>
+          <w:rFonts w:ascii="Tahoma" w:hAnsi="Tahoma" w:cs="Tahoma"/>
+        </w:rPr>
+        <w:instrText xml:space="preserve"> ADDIN ZOTERO_ITEM CSL_CITATION {"citationID":"WBVDfi2c","properties":{"formattedCitation":"(Armiento et al.)","plainCitation":"(Armiento et al.)","noteIndex":0},"citationItems":[{"id":5464,"uris":["http://zotero.org/users/7286058/items/INS7QZUD"],"itemData":{"id":5464,"type":"article-journal","abstract":"Once damaged, articular cartilage has a limited potential to repair. Clinically, a repair tissue is formed, yet, it is often mechanically inferior ﬁbrocartilage. The use of monolayer expanded versus naïve cells may explain one of the biggest discrepancies in mesenchymal stromal/stem cell (MSC) based cartilage regeneration. Namely, studies utilizing monolayer expanded MSCs, as indicated by numerous in vitro studies, report as a main limitation the induction of type X collagen and hypertrophy, a phenotype associated with endochondral bone formation. However, marrow stimulation and transfer studies report a mechanically inferior collagen I/II ﬁbrocartilage as the main outcome. Therefore, this review will highlight the collagen species produced during the different therapeutic approaches. New developments in scaffold design and delivery of therapeutic molecules will be described. Potential future directions towards clinical translation will be discussed. New delivery mechanisms are being developed and they offer new hope in targeted therapeutic delivery.","container-title":"Advanced Drug Delivery Reviews","DOI":"10.1016/j.addr.2018.12.015","ISSN":"0169409X","journalAbbreviation":"Advanced Drug Delivery Reviews","language":"en","page":"289-305","source":"DOI.org (Crossref)","title":"Articular fibrocartilage - Why does hyaline cartilage fail to repair?","URL":"https://linkinghub.elsevier.com/retrieve/pii/S0169409X18303193","volume":"146","author":[{"family":"Armiento","given":"Angela R."},{"family":"Alini","given":"Mauro"},{"family":"Stoddart","given":"Martin J."}],"accessed":{"date-parts":[["2022",11,16]]},"issued":{"date-parts":[["2019",6]]}}}],"schema":"https://github.com/citation-style-language/schema/raw/master/csl-citation.json"} </w:instrText>
+      </w:r>
+      <w:r>
+        <w:rPr>
+          <w:rFonts w:ascii="Tahoma" w:hAnsi="Tahoma" w:cs="Tahoma"/>
+        </w:rPr>
+        <w:fldChar w:fldCharType="separate"/>
+      </w:r>
+      <w:r>
+        <w:rPr>
+          <w:rFonts w:ascii="Tahoma" w:hAnsi="Tahoma" w:cs="Tahoma"/>
+          <w:noProof/>
+        </w:rPr>
+        <w:t>(Armiento et al.)</w:t>
+      </w:r>
+      <w:r>
+        <w:rPr>
+          <w:rFonts w:ascii="Tahoma" w:hAnsi="Tahoma" w:cs="Tahoma"/>
+        </w:rPr>
+        <w:fldChar w:fldCharType="end"/>
+      </w:r>
+      <w:r>
+        <w:rPr>
+          <w:rFonts w:ascii="Tahoma" w:hAnsi="Tahoma" w:cs="Tahoma"/>
+        </w:rPr>
+        <w:t>.</w:t>
+      </w:r>
+    </w:p>
+    <w:p>
+      <w:pPr>
+        <w:pStyle w:val="ListParagraph"/>
+        <w:ind w:left="1440"/>
+        <w:rPr>
+          <w:rFonts w:ascii="Tahoma" w:hAnsi="Tahoma" w:cs="Tahoma"/>
+        </w:rPr>
+      </w:pPr>
+      <w:r>
+        <w:rPr>
+          <w:rFonts w:ascii="Tahoma" w:hAnsi="Tahoma" w:cs="Tahoma"/>
+        </w:rPr>
+        <w:t xml:space="preserve">Fibrocartilage </w:t>
+      </w:r>
+      <w:r>
+        <w:rPr>
+          <w:rFonts w:ascii="Tahoma" w:hAnsi="Tahoma" w:cs="Tahoma"/>
+        </w:rPr>
+        <w:t xml:space="preserve">can </w:t>
+      </w:r>
+      <w:r>
+        <w:rPr>
+          <w:rFonts w:ascii="Tahoma" w:hAnsi="Tahoma" w:cs="Tahoma"/>
+        </w:rPr>
+        <w:t>develop at sites</w:t>
+      </w:r>
+      <w:r>
+        <w:rPr>
+          <w:rFonts w:ascii="Tahoma" w:hAnsi="Tahoma" w:cs="Tahoma"/>
+        </w:rPr>
+        <w:t xml:space="preserve"> </w:t>
+      </w:r>
+      <w:r>
+        <w:rPr>
+          <w:rFonts w:ascii="Tahoma" w:hAnsi="Tahoma" w:cs="Tahoma"/>
+        </w:rPr>
+        <w:t xml:space="preserve">where entheses are subject to both shear and compressive. </w:t>
+      </w:r>
+      <w:r>
+        <w:rPr>
+          <w:rFonts w:ascii="Tahoma" w:hAnsi="Tahoma" w:cs="Tahoma"/>
+        </w:rPr>
+        <w:t xml:space="preserve">They are present when chondrocytes express a higher level of type I collagen down-regulating the expression of type II collagen. </w:t>
+      </w:r>
+    </w:p>
+    <w:p>
+      <w:pPr>
+        <w:pStyle w:val="NormalWeb"/>
+        <w:numPr>
+          <w:ilvl w:val="0"/>
+          <w:numId w:val="10"/>
+        </w:numPr>
+        <w:rPr>
+          <w:rFonts w:ascii="Tahoma" w:hAnsi="Tahoma" w:cs="Tahoma"/>
+        </w:rPr>
+      </w:pPr>
+      <w:r>
+        <w:rPr>
+          <w:rFonts w:ascii="Tahoma" w:hAnsi="Tahoma" w:cs="Tahoma"/>
+        </w:rPr>
+        <w:t>Are</w:t>
+      </w:r>
+      <w:r>
+        <w:rPr>
+          <w:rFonts w:ascii="Tahoma" w:hAnsi="Tahoma" w:cs="Tahoma"/>
+        </w:rPr>
+        <w:t xml:space="preserve"> </w:t>
+      </w:r>
+      <w:r>
+        <w:rPr>
+          <w:rFonts w:ascii="Tahoma" w:hAnsi="Tahoma" w:cs="Tahoma"/>
+        </w:rPr>
+        <w:t>there</w:t>
+      </w:r>
+      <w:r>
+        <w:rPr>
+          <w:rFonts w:ascii="Tahoma" w:hAnsi="Tahoma" w:cs="Tahoma"/>
+        </w:rPr>
+        <w:t xml:space="preserve"> </w:t>
+      </w:r>
+      <w:r>
+        <w:rPr>
+          <w:rFonts w:ascii="Tahoma" w:hAnsi="Tahoma" w:cs="Tahoma"/>
+        </w:rPr>
+        <w:t>any</w:t>
+      </w:r>
+      <w:r>
+        <w:rPr>
+          <w:rFonts w:ascii="Tahoma" w:hAnsi="Tahoma" w:cs="Tahoma"/>
+        </w:rPr>
+        <w:t xml:space="preserve"> </w:t>
+      </w:r>
+      <w:r>
+        <w:rPr>
+          <w:rFonts w:ascii="Tahoma" w:hAnsi="Tahoma" w:cs="Tahoma"/>
+        </w:rPr>
+        <w:t>elements</w:t>
+      </w:r>
+      <w:r>
+        <w:rPr>
+          <w:rFonts w:ascii="Tahoma" w:hAnsi="Tahoma" w:cs="Tahoma"/>
+        </w:rPr>
+        <w:t xml:space="preserve"> </w:t>
+      </w:r>
+      <w:r>
+        <w:rPr>
+          <w:rFonts w:ascii="Tahoma" w:hAnsi="Tahoma" w:cs="Tahoma"/>
+        </w:rPr>
+        <w:t>that</w:t>
+      </w:r>
+      <w:r>
+        <w:rPr>
+          <w:rFonts w:ascii="Tahoma" w:hAnsi="Tahoma" w:cs="Tahoma"/>
+        </w:rPr>
+        <w:t xml:space="preserve"> </w:t>
+      </w:r>
+      <w:r>
+        <w:rPr>
+          <w:rFonts w:ascii="Tahoma" w:hAnsi="Tahoma" w:cs="Tahoma"/>
+        </w:rPr>
+        <w:t>you</w:t>
+      </w:r>
+      <w:r>
+        <w:rPr>
+          <w:rFonts w:ascii="Tahoma" w:hAnsi="Tahoma" w:cs="Tahoma"/>
+        </w:rPr>
+        <w:t xml:space="preserve"> </w:t>
+      </w:r>
+      <w:r>
+        <w:rPr>
+          <w:rFonts w:ascii="Tahoma" w:hAnsi="Tahoma" w:cs="Tahoma"/>
+        </w:rPr>
+        <w:t>could</w:t>
+      </w:r>
+      <w:r>
+        <w:rPr>
+          <w:rFonts w:ascii="Tahoma" w:hAnsi="Tahoma" w:cs="Tahoma"/>
+        </w:rPr>
+        <w:t xml:space="preserve"> </w:t>
+      </w:r>
+      <w:r>
+        <w:rPr>
+          <w:rFonts w:ascii="Tahoma" w:hAnsi="Tahoma" w:cs="Tahoma"/>
+        </w:rPr>
+        <w:t>add</w:t>
+      </w:r>
+      <w:r>
+        <w:rPr>
+          <w:rFonts w:ascii="Tahoma" w:hAnsi="Tahoma" w:cs="Tahoma"/>
+        </w:rPr>
+        <w:t xml:space="preserve"> </w:t>
+      </w:r>
+      <w:r>
+        <w:rPr>
+          <w:rFonts w:ascii="Tahoma" w:hAnsi="Tahoma" w:cs="Tahoma"/>
+        </w:rPr>
+        <w:t>to</w:t>
+      </w:r>
+      <w:r>
+        <w:rPr>
+          <w:rFonts w:ascii="Tahoma" w:hAnsi="Tahoma" w:cs="Tahoma"/>
+        </w:rPr>
+        <w:t xml:space="preserve"> </w:t>
+      </w:r>
+      <w:r>
+        <w:rPr>
+          <w:rFonts w:ascii="Tahoma" w:hAnsi="Tahoma" w:cs="Tahoma"/>
+        </w:rPr>
+        <w:t>the</w:t>
+      </w:r>
+      <w:r>
+        <w:rPr>
+          <w:rFonts w:ascii="Tahoma" w:hAnsi="Tahoma" w:cs="Tahoma"/>
+        </w:rPr>
+        <w:t xml:space="preserve"> </w:t>
+      </w:r>
+      <w:r>
+        <w:rPr>
+          <w:rFonts w:ascii="Tahoma" w:hAnsi="Tahoma" w:cs="Tahoma"/>
+        </w:rPr>
+        <w:t>cell</w:t>
+      </w:r>
+      <w:r>
+        <w:rPr>
+          <w:rFonts w:ascii="Tahoma" w:hAnsi="Tahoma" w:cs="Tahoma"/>
+        </w:rPr>
+        <w:t xml:space="preserve"> </w:t>
+      </w:r>
+      <w:r>
+        <w:rPr>
+          <w:rFonts w:ascii="Tahoma" w:hAnsi="Tahoma" w:cs="Tahoma"/>
+        </w:rPr>
+        <w:t>suspension</w:t>
+      </w:r>
+      <w:r>
+        <w:rPr>
+          <w:rFonts w:ascii="Tahoma" w:hAnsi="Tahoma" w:cs="Tahoma"/>
+        </w:rPr>
+        <w:t xml:space="preserve"> </w:t>
+      </w:r>
+      <w:r>
+        <w:rPr>
+          <w:rFonts w:ascii="Tahoma" w:hAnsi="Tahoma" w:cs="Tahoma"/>
+        </w:rPr>
+        <w:t>that</w:t>
+      </w:r>
+      <w:r>
+        <w:rPr>
+          <w:rFonts w:ascii="Tahoma" w:hAnsi="Tahoma" w:cs="Tahoma"/>
+        </w:rPr>
+        <w:t xml:space="preserve"> </w:t>
+      </w:r>
+      <w:r>
+        <w:rPr>
+          <w:rFonts w:ascii="Tahoma" w:hAnsi="Tahoma" w:cs="Tahoma"/>
+        </w:rPr>
+        <w:t>is</w:t>
+      </w:r>
+      <w:r>
+        <w:rPr>
+          <w:rFonts w:ascii="Tahoma" w:hAnsi="Tahoma" w:cs="Tahoma"/>
+        </w:rPr>
+        <w:t xml:space="preserve"> </w:t>
+      </w:r>
+      <w:r>
+        <w:rPr>
+          <w:rFonts w:ascii="Tahoma" w:hAnsi="Tahoma" w:cs="Tahoma"/>
+        </w:rPr>
+        <w:t xml:space="preserve">injected into the defect site, or to the surgical procedure used to deploy the cells, to increase the probability of the most desirable outcome? </w:t>
+      </w:r>
+    </w:p>
+    <w:p>
+      <w:pPr>
+        <w:pStyle w:val="NormalWeb"/>
+        <w:ind w:left="1800"/>
+        <w:rPr>
+          <w:rFonts w:ascii="Tahoma" w:hAnsi="Tahoma" w:cs="Tahoma"/>
+        </w:rPr>
+      </w:pPr>
+      <w:r>
+        <w:rPr>
+          <w:rFonts w:ascii="Tahoma" w:hAnsi="Tahoma" w:cs="Tahoma"/>
+        </w:rPr>
+        <w:t xml:space="preserve">Chondrocytes are altered by </w:t>
+      </w:r>
+      <w:r>
+        <w:rPr>
+          <w:rFonts w:ascii="Tahoma" w:hAnsi="Tahoma" w:cs="Tahoma"/>
+        </w:rPr>
+        <w:t>growth factors</w:t>
+      </w:r>
+      <w:r>
+        <w:rPr>
+          <w:rFonts w:ascii="Tahoma" w:hAnsi="Tahoma" w:cs="Tahoma"/>
+        </w:rPr>
+        <w:t xml:space="preserve"> such as TGF-beta which stimulate</w:t>
+      </w:r>
+      <w:r>
+        <w:rPr>
+          <w:rFonts w:ascii="Tahoma" w:hAnsi="Tahoma" w:cs="Tahoma"/>
+        </w:rPr>
+        <w:t>s</w:t>
+      </w:r>
+      <w:r>
+        <w:rPr>
+          <w:rFonts w:ascii="Tahoma" w:hAnsi="Tahoma" w:cs="Tahoma"/>
+        </w:rPr>
+        <w:t xml:space="preserve"> the production of new cells and chondrogenesis.</w:t>
+      </w:r>
+      <w:r>
+        <w:rPr>
+          <w:rFonts w:ascii="Tahoma" w:hAnsi="Tahoma" w:cs="Tahoma"/>
+        </w:rPr>
+        <w:t xml:space="preserve"> </w:t>
+      </w:r>
+      <w:r>
+        <w:rPr>
+          <w:rFonts w:ascii="Tahoma" w:hAnsi="Tahoma" w:cs="Tahoma"/>
+        </w:rPr>
+        <w:t xml:space="preserve">The effects of BMP-2 </w:t>
+      </w:r>
+      <w:r>
+        <w:rPr>
+          <w:rFonts w:ascii="Tahoma" w:hAnsi="Tahoma" w:cs="Tahoma"/>
+        </w:rPr>
+        <w:t>are</w:t>
+      </w:r>
+      <w:r>
+        <w:rPr>
+          <w:rFonts w:ascii="Tahoma" w:hAnsi="Tahoma" w:cs="Tahoma"/>
+        </w:rPr>
+        <w:t xml:space="preserve"> similar to that of TGF-beta1 with increased ECM production and decreased expression of collagen type 1.</w:t>
+      </w:r>
+      <w:r>
+        <w:rPr>
+          <w:rFonts w:ascii="Tahoma" w:hAnsi="Tahoma" w:cs="Tahoma"/>
+        </w:rPr>
+        <w:t xml:space="preserve"> Chondrogenic differentiation is enhanced when IGF-1 and TGF-beta1 are used in combination.</w:t>
+      </w:r>
+      <w:r>
+        <w:rPr>
+          <w:rFonts w:ascii="Tahoma" w:hAnsi="Tahoma" w:cs="Tahoma"/>
+        </w:rPr>
+        <w:t xml:space="preserve"> Other growth factors have been identified to be important during cartilage repair (VEGF, BMP, FGF, </w:t>
+      </w:r>
+      <w:proofErr w:type="spellStart"/>
+      <w:r>
+        <w:rPr>
+          <w:rFonts w:ascii="Tahoma" w:hAnsi="Tahoma" w:cs="Tahoma"/>
+        </w:rPr>
+        <w:t>Wnt</w:t>
+      </w:r>
+      <w:proofErr w:type="spellEnd"/>
+      <w:r>
+        <w:rPr>
+          <w:rFonts w:ascii="Tahoma" w:hAnsi="Tahoma" w:cs="Tahoma"/>
+        </w:rPr>
+        <w:t>)</w:t>
+      </w:r>
+      <w:r>
+        <w:rPr>
+          <w:rFonts w:ascii="Tahoma" w:hAnsi="Tahoma" w:cs="Tahoma"/>
+        </w:rPr>
+        <w:t xml:space="preserve"> </w:t>
+      </w:r>
+      <w:r>
+        <w:rPr>
+          <w:rFonts w:ascii="Tahoma" w:hAnsi="Tahoma" w:cs="Tahoma"/>
+        </w:rPr>
+        <w:fldChar w:fldCharType="begin"/>
+      </w:r>
+      <w:r>
+        <w:rPr>
+          <w:rFonts w:ascii="Tahoma" w:hAnsi="Tahoma" w:cs="Tahoma"/>
+        </w:rPr>
+        <w:instrText xml:space="preserve"> ADDIN ZOTERO_ITEM CSL_CITATION {"citationID":"DULQg39u","properties":{"formattedCitation":"(Fortier et al.)","plainCitation":"(Fortier et al.)","noteIndex":0},"citationItems":[{"id":5472,"uris":["http://zotero.org/users/7286058/items/4SUWM89N"],"itemData":{"id":5472,"type":"article-journal","abstract":"Background\nFull-thickness chondral defects and early osteoarthritis continue to present major challenges for the patient and the orthopaedic surgeon as a result of the limited healing potential of articular cartilage. The use of bioactive growth factors is under consideration as a potential therapy to enhance healing of chondral injuries and modify the arthritic disease process.\n\nQuestions/purposes\nWe reviewed the role of growth factors in articular cartilage repair and identified specific growth factors and combinations of growth factors that have the capacity to improve cartilage regeneration. Additionally, we discuss the potential use of platelet-rich plasma, autologous-conditioned serum, and bone marrow concentrate preparations as methods of combined growth factor delivery.\n\nMethods\nA PubMed search was performed using key words cartilage or chondrocyte alone and in combination with growth factor. The search was open for original manuscripts and review papers and open for all dates. From these searches we selected manuscripts investigating the effects of growth factors on extracellular matrix synthesis and excluded those investigating molecular mechanisms of action.\n\nResults\nBy modulating the local microenvironment, the anabolic and anticatabolic effects of a variety of growth factors have demonstrated potential in both in vitro and animal studies of cartilage injury and repair. Members of the transforming growth factor-β superfamily, fibroblast growth factor family, insulin-like growth factor-I, and platelet-derived growth factor have all been investigated as possible treatment augments in the management of chondral injuries and early arthritis.\n\nConclusions\nThe application of growth factors in the treatment of local cartilage defects as well as osteoarthritis appears promising; however, further research is needed at both the basic science and clinical levels before routine application.","container-title":"Clinical Orthopaedics and Related Research","DOI":"10.1007/s11999-011-1857-3","ISSN":"0009-921X","issue":"10","journalAbbreviation":"Clin Orthop Relat Res","note":"PMID: 21403984\nPMCID: PMC3171543","page":"2706-2715","source":"PubMed Central","title":"The Role of Growth Factors in Cartilage Repair","URL":"https://www.ncbi.nlm.nih.gov/pmc/articles/PMC3171543/","volume":"469","author":[{"family":"Fortier","given":"Lisa A."},{"family":"Barker","given":"Joseph U."},{"family":"Strauss","given":"Eric J."},{"family":"McCarrel","given":"Taralyn M."},{"family":"Cole","given":"Brian J."}],"accessed":{"date-parts":[["2022",11,17]]},"issued":{"date-parts":[["2011",10]]}}}],"schema":"https://github.com/citation-style-language/schema/raw/master/csl-citation.json"} </w:instrText>
+      </w:r>
+      <w:r>
+        <w:rPr>
+          <w:rFonts w:ascii="Tahoma" w:hAnsi="Tahoma" w:cs="Tahoma"/>
+        </w:rPr>
+        <w:fldChar w:fldCharType="separate"/>
+      </w:r>
+      <w:r>
+        <w:rPr>
+          <w:rFonts w:ascii="Tahoma" w:hAnsi="Tahoma" w:cs="Tahoma"/>
+          <w:noProof/>
+        </w:rPr>
+        <w:t>(Fortier et al.)</w:t>
+      </w:r>
+      <w:r>
+        <w:rPr>
+          <w:rFonts w:ascii="Tahoma" w:hAnsi="Tahoma" w:cs="Tahoma"/>
+        </w:rPr>
+        <w:fldChar w:fldCharType="end"/>
+      </w:r>
+      <w:r>
+        <w:rPr>
+          <w:rFonts w:ascii="Tahoma" w:hAnsi="Tahoma" w:cs="Tahoma"/>
+        </w:rPr>
+        <w:t>.</w:t>
+      </w:r>
+    </w:p>
+    <w:p>
+      <w:pPr>
+        <w:pStyle w:val="NormalWeb"/>
+        <w:ind w:left="1800"/>
+        <w:rPr>
+          <w:rFonts w:ascii="Tahoma" w:hAnsi="Tahoma" w:cs="Tahoma"/>
+        </w:rPr>
+      </w:pPr>
+      <w:r>
+        <w:rPr>
+          <w:rFonts w:ascii="Tahoma" w:hAnsi="Tahoma" w:cs="Tahoma"/>
+        </w:rPr>
+        <w:t xml:space="preserve">In addition, </w:t>
+      </w:r>
+      <w:r>
+        <w:rPr>
+          <w:rFonts w:ascii="Tahoma" w:hAnsi="Tahoma" w:cs="Tahoma"/>
+        </w:rPr>
+        <w:t xml:space="preserve">chemical, and mechanical cues like specific microgrooves patterns or other topological features of </w:t>
+      </w:r>
+      <w:r>
+        <w:rPr>
+          <w:rFonts w:ascii="Tahoma" w:hAnsi="Tahoma" w:cs="Tahoma"/>
+        </w:rPr>
+        <w:t>a 3D porous scaffold can i</w:t>
+      </w:r>
+      <w:r>
+        <w:rPr>
+          <w:rFonts w:ascii="Tahoma" w:hAnsi="Tahoma" w:cs="Tahoma"/>
+        </w:rPr>
+        <w:t xml:space="preserve">nfluence </w:t>
+      </w:r>
+      <w:r>
+        <w:rPr>
+          <w:rFonts w:ascii="Tahoma" w:hAnsi="Tahoma" w:cs="Tahoma"/>
+        </w:rPr>
+        <w:t xml:space="preserve">the </w:t>
+      </w:r>
+      <w:r>
+        <w:rPr>
+          <w:rFonts w:ascii="Tahoma" w:hAnsi="Tahoma" w:cs="Tahoma"/>
+        </w:rPr>
+        <w:t>aggregation of chondrocytes</w:t>
+      </w:r>
+      <w:r>
+        <w:rPr>
+          <w:rFonts w:ascii="Tahoma" w:hAnsi="Tahoma" w:cs="Tahoma"/>
+        </w:rPr>
+        <w:t xml:space="preserve"> </w:t>
+      </w:r>
+      <w:r>
+        <w:rPr>
+          <w:rFonts w:ascii="Tahoma" w:hAnsi="Tahoma" w:cs="Tahoma"/>
+        </w:rPr>
+        <w:t>increasing the</w:t>
+      </w:r>
+      <w:r>
+        <w:rPr>
+          <w:rFonts w:ascii="Tahoma" w:hAnsi="Tahoma" w:cs="Tahoma"/>
+        </w:rPr>
+        <w:t xml:space="preserve"> success</w:t>
+      </w:r>
+      <w:r>
+        <w:rPr>
+          <w:rFonts w:ascii="Tahoma" w:hAnsi="Tahoma" w:cs="Tahoma"/>
+        </w:rPr>
+        <w:t xml:space="preserve"> </w:t>
+      </w:r>
+      <w:r>
+        <w:rPr>
+          <w:rFonts w:ascii="Tahoma" w:hAnsi="Tahoma" w:cs="Tahoma"/>
+        </w:rPr>
+        <w:t>of the cartilage repair</w:t>
+      </w:r>
+      <w:r>
+        <w:rPr>
+          <w:rFonts w:ascii="Tahoma" w:hAnsi="Tahoma" w:cs="Tahoma"/>
+        </w:rPr>
+        <w:t xml:space="preserve"> </w:t>
+      </w:r>
+      <w:r>
+        <w:rPr>
+          <w:rFonts w:ascii="Tahoma" w:hAnsi="Tahoma" w:cs="Tahoma"/>
+        </w:rPr>
+        <w:fldChar w:fldCharType="begin"/>
+      </w:r>
+      <w:r>
+        <w:rPr>
+          <w:rFonts w:ascii="Tahoma" w:hAnsi="Tahoma" w:cs="Tahoma"/>
+        </w:rPr>
+        <w:instrText xml:space="preserve"> ADDIN ZOTERO_ITEM CSL_CITATION {"citationID":"zQB3dEnC","properties":{"formattedCitation":"(Nikkhah et al.)","plainCitation":"(Nikkhah et al.)","noteIndex":0},"citationItems":[{"id":4313,"uris":["http://zotero.org/users/7286058/items/F32H2X2T"],"itemData":{"id":4313,"type":"article-journal","abstract":"Cells in their in vivo microenvironment constantly encounter and respond to a multitude of signals. While the role of biochemical signals has long been appreciated, the importance of biophysical signals has only recently been investigated. Biophysical cues are presented in different forms including topography and mechanical stiffness imparted by the extracellular matrix and adjoining cells. Microfabrication technologies have allowed for the generation of biomaterials with microscale topographies to study the effect of biophysical cues on cellular function at the cellesubstrate interface. Topographies of different geometries and with varying microscale dimensions have been used to better understand cell adhesion, migration, and differentiation at the cellular and sub-cellular scales. Furthermore, quantiﬁcation of cellgenerated forces has been illustrated with micropillar topographies to shed light on the process of mechanotransduction. In this review, we highlight recent advances made in these areas and how they have been utilized for neural, cardiac, and musculoskeletal tissue engineering application.","container-title":"Biomaterials","DOI":"10.1016/j.biomaterials.2012.03.079","ISSN":"01429612","issue":"21","journalAbbreviation":"Biomaterials","language":"en","page":"5230-5246","source":"DOI.org (Crossref)","title":"Engineering microscale topographies to control the cell–substrate interface","URL":"https://linkinghub.elsevier.com/retrieve/pii/S0142961212003924","volume":"33","author":[{"family":"Nikkhah","given":"Mehdi"},{"family":"Edalat","given":"Faramarz"},{"family":"Manoucheri","given":"Sam"},{"family":"Khademhosseini","given":"Ali"}],"accessed":{"date-parts":[["2022",10,16]]},"issued":{"date-parts":[["2012",7]]}}}],"schema":"https://github.com/citation-style-language/schema/raw/master/csl-citation.json"} </w:instrText>
+      </w:r>
+      <w:r>
+        <w:rPr>
+          <w:rFonts w:ascii="Tahoma" w:hAnsi="Tahoma" w:cs="Tahoma"/>
+        </w:rPr>
+        <w:fldChar w:fldCharType="separate"/>
+      </w:r>
+      <w:r>
+        <w:rPr>
+          <w:rFonts w:ascii="Tahoma" w:hAnsi="Tahoma" w:cs="Tahoma"/>
+          <w:noProof/>
+        </w:rPr>
+        <w:t>(Nikkhah et al.)</w:t>
+      </w:r>
+      <w:r>
+        <w:rPr>
+          <w:rFonts w:ascii="Tahoma" w:hAnsi="Tahoma" w:cs="Tahoma"/>
+        </w:rPr>
+        <w:fldChar w:fldCharType="end"/>
+      </w:r>
+      <w:r>
+        <w:rPr>
+          <w:rFonts w:ascii="Tahoma" w:hAnsi="Tahoma" w:cs="Tahoma"/>
+        </w:rPr>
+        <w:t xml:space="preserve">. </w:t>
       </w:r>
     </w:p>
     <w:p>
@@ -148,6 +1353,7 @@
         <w:rPr>
           <w:rFonts w:ascii="Tahoma" w:hAnsi="Tahoma" w:cs="Tahoma"/>
         </w:rPr>
+        <w:lastRenderedPageBreak/>
         <w:t xml:space="preserve">AT THE END OF THE SUMMARY provide a paragraph comparing and contrasting approaches in bone tissue engineering to approaches in engineered skin grafts (300 words or less). </w:t>
       </w:r>
     </w:p>
@@ -255,6 +1461,95 @@
 <file path=word/numbering.xml><?xml version="1.0" encoding="utf-8"?>
 <w:numbering xmlns:wpc="http://schemas.microsoft.com/office/word/2010/wordprocessingCanvas" xmlns:cx="http://schemas.microsoft.com/office/drawing/2014/chartex" xmlns:cx1="http://schemas.microsoft.com/office/drawing/2015/9/8/chartex" xmlns:cx2="http://schemas.microsoft.com/office/drawing/2015/10/21/chartex" xmlns:cx3="http://schemas.microsoft.com/office/drawing/2016/5/9/chartex" xmlns:cx4="http://schemas.microsoft.com/office/drawing/2016/5/10/chartex" xmlns:cx5="http://schemas.microsoft.com/office/drawing/2016/5/11/chartex" xmlns:cx6="http://schemas.microsoft.com/office/drawing/2016/5/12/chartex" xmlns:cx7="http://schemas.microsoft.com/office/drawing/2016/5/13/chartex" xmlns:cx8="http://schemas.microsoft.com/office/drawing/2016/5/14/chartex" xmlns:mc="http://schemas.openxmlformats.org/markup-compatibility/2006" xmlns:aink="http://schemas.microsoft.com/office/drawing/2016/ink" xmlns:am3d="http://schemas.microsoft.com/office/drawing/2017/model3d" xmlns:o="urn:schemas-microsoft-com:office:office" xmlns:oel="http://schemas.microsoft.com/office/2019/extlst" xmlns:r="http://schemas.openxmlformats.org/officeDocument/2006/relationships" xmlns:m="http://schemas.openxmlformats.org/officeDocument/2006/math" xmlns:v="urn:schemas-microsoft-com:vml" xmlns:wp14="http://schemas.microsoft.com/office/word/2010/wordprocessingDrawing" xmlns:wp="http://schemas.openxmlformats.org/drawingml/2006/wordprocessingDrawing" xmlns:w10="urn:schemas-microsoft-com:office:word" xmlns:w="http://schemas.openxmlformats.org/wordprocessingml/2006/main" xmlns:w14="http://schemas.microsoft.com/office/word/2010/wordml" xmlns:w15="http://schemas.microsoft.com/office/word/2012/wordml" xmlns:w16cex="http://schemas.microsoft.com/office/word/2018/wordml/cex" xmlns:w16cid="http://schemas.microsoft.com/office/word/2016/wordml/cid" xmlns:w16="http://schemas.microsoft.com/office/word/2018/wordml" xmlns:w16sdtdh="http://schemas.microsoft.com/office/word/2020/wordml/sdtdatahash" xmlns:w16se="http://schemas.microsoft.com/office/word/2015/wordml/symex" xmlns:wpg="http://schemas.microsoft.com/office/word/2010/wordprocessingGroup" xmlns:wpi="http://schemas.microsoft.com/office/word/2010/wordprocessingInk" xmlns:wne="http://schemas.microsoft.com/office/word/2006/wordml" xmlns:wps="http://schemas.microsoft.com/office/word/2010/wordprocessingShape" mc:Ignorable="w14 w15 w16se w16cid w16 w16cex w16sdtdh wp14">
   <w:abstractNum w:abstractNumId="0" w15:restartNumberingAfterBreak="0">
+    <w:nsid w:val="00CF3569"/>
+    <w:multiLevelType w:val="hybridMultilevel"/>
+    <w:tmpl w:val="FC587774"/>
+    <w:lvl w:ilvl="0" w:tplc="80EC6632">
+      <w:start w:val="1"/>
+      <w:numFmt w:val="lowerLetter"/>
+      <w:lvlText w:val="%1."/>
+      <w:lvlJc w:val="left"/>
+      <w:pPr>
+        <w:ind w:left="1800" w:hanging="360"/>
+      </w:pPr>
+      <w:rPr>
+        <w:rFonts w:hint="default"/>
+      </w:rPr>
+    </w:lvl>
+    <w:lvl w:ilvl="1" w:tplc="04090019" w:tentative="1">
+      <w:start w:val="1"/>
+      <w:numFmt w:val="lowerLetter"/>
+      <w:lvlText w:val="%2."/>
+      <w:lvlJc w:val="left"/>
+      <w:pPr>
+        <w:ind w:left="2520" w:hanging="360"/>
+      </w:pPr>
+    </w:lvl>
+    <w:lvl w:ilvl="2" w:tplc="0409001B" w:tentative="1">
+      <w:start w:val="1"/>
+      <w:numFmt w:val="lowerRoman"/>
+      <w:lvlText w:val="%3."/>
+      <w:lvlJc w:val="right"/>
+      <w:pPr>
+        <w:ind w:left="3240" w:hanging="180"/>
+      </w:pPr>
+    </w:lvl>
+    <w:lvl w:ilvl="3" w:tplc="0409000F" w:tentative="1">
+      <w:start w:val="1"/>
+      <w:numFmt w:val="decimal"/>
+      <w:lvlText w:val="%4."/>
+      <w:lvlJc w:val="left"/>
+      <w:pPr>
+        <w:ind w:left="3960" w:hanging="360"/>
+      </w:pPr>
+    </w:lvl>
+    <w:lvl w:ilvl="4" w:tplc="04090019" w:tentative="1">
+      <w:start w:val="1"/>
+      <w:numFmt w:val="lowerLetter"/>
+      <w:lvlText w:val="%5."/>
+      <w:lvlJc w:val="left"/>
+      <w:pPr>
+        <w:ind w:left="4680" w:hanging="360"/>
+      </w:pPr>
+    </w:lvl>
+    <w:lvl w:ilvl="5" w:tplc="0409001B" w:tentative="1">
+      <w:start w:val="1"/>
+      <w:numFmt w:val="lowerRoman"/>
+      <w:lvlText w:val="%6."/>
+      <w:lvlJc w:val="right"/>
+      <w:pPr>
+        <w:ind w:left="5400" w:hanging="180"/>
+      </w:pPr>
+    </w:lvl>
+    <w:lvl w:ilvl="6" w:tplc="0409000F" w:tentative="1">
+      <w:start w:val="1"/>
+      <w:numFmt w:val="decimal"/>
+      <w:lvlText w:val="%7."/>
+      <w:lvlJc w:val="left"/>
+      <w:pPr>
+        <w:ind w:left="6120" w:hanging="360"/>
+      </w:pPr>
+    </w:lvl>
+    <w:lvl w:ilvl="7" w:tplc="04090019" w:tentative="1">
+      <w:start w:val="1"/>
+      <w:numFmt w:val="lowerLetter"/>
+      <w:lvlText w:val="%8."/>
+      <w:lvlJc w:val="left"/>
+      <w:pPr>
+        <w:ind w:left="6840" w:hanging="360"/>
+      </w:pPr>
+    </w:lvl>
+    <w:lvl w:ilvl="8" w:tplc="0409001B" w:tentative="1">
+      <w:start w:val="1"/>
+      <w:numFmt w:val="lowerRoman"/>
+      <w:lvlText w:val="%9."/>
+      <w:lvlJc w:val="right"/>
+      <w:pPr>
+        <w:ind w:left="7560" w:hanging="180"/>
+      </w:pPr>
+    </w:lvl>
+  </w:abstractNum>
+  <w:abstractNum w:abstractNumId="1" w15:restartNumberingAfterBreak="0">
     <w:nsid w:val="029B2C14"/>
     <w:multiLevelType w:val="hybridMultilevel"/>
     <w:tmpl w:val="8954C254"/>
@@ -367,7 +1662,7 @@
       </w:rPr>
     </w:lvl>
   </w:abstractNum>
-  <w:abstractNum w:abstractNumId="1" w15:restartNumberingAfterBreak="0">
+  <w:abstractNum w:abstractNumId="2" w15:restartNumberingAfterBreak="0">
     <w:nsid w:val="055B2C73"/>
     <w:multiLevelType w:val="hybridMultilevel"/>
     <w:tmpl w:val="2DE0535E"/>
@@ -480,7 +1775,7 @@
       </w:rPr>
     </w:lvl>
   </w:abstractNum>
-  <w:abstractNum w:abstractNumId="2" w15:restartNumberingAfterBreak="0">
+  <w:abstractNum w:abstractNumId="3" w15:restartNumberingAfterBreak="0">
     <w:nsid w:val="14390EF7"/>
     <w:multiLevelType w:val="hybridMultilevel"/>
     <w:tmpl w:val="954E7C4E"/>
@@ -593,7 +1888,7 @@
       </w:rPr>
     </w:lvl>
   </w:abstractNum>
-  <w:abstractNum w:abstractNumId="3" w15:restartNumberingAfterBreak="0">
+  <w:abstractNum w:abstractNumId="4" w15:restartNumberingAfterBreak="0">
     <w:nsid w:val="16E20D9E"/>
     <w:multiLevelType w:val="multilevel"/>
     <w:tmpl w:val="C49ADAA2"/>
@@ -706,7 +2001,7 @@
       </w:pPr>
     </w:lvl>
   </w:abstractNum>
-  <w:abstractNum w:abstractNumId="4" w15:restartNumberingAfterBreak="0">
+  <w:abstractNum w:abstractNumId="5" w15:restartNumberingAfterBreak="0">
     <w:nsid w:val="1D3777BF"/>
     <w:multiLevelType w:val="hybridMultilevel"/>
     <w:tmpl w:val="FEF80FA2"/>
@@ -819,7 +2114,7 @@
       </w:rPr>
     </w:lvl>
   </w:abstractNum>
-  <w:abstractNum w:abstractNumId="5" w15:restartNumberingAfterBreak="0">
+  <w:abstractNum w:abstractNumId="6" w15:restartNumberingAfterBreak="0">
     <w:nsid w:val="42E57AE2"/>
     <w:multiLevelType w:val="hybridMultilevel"/>
     <w:tmpl w:val="15325CDE"/>
@@ -905,7 +2200,7 @@
       </w:pPr>
     </w:lvl>
   </w:abstractNum>
-  <w:abstractNum w:abstractNumId="6" w15:restartNumberingAfterBreak="0">
+  <w:abstractNum w:abstractNumId="7" w15:restartNumberingAfterBreak="0">
     <w:nsid w:val="53B63862"/>
     <w:multiLevelType w:val="hybridMultilevel"/>
     <w:tmpl w:val="962ECF26"/>
@@ -1018,7 +2313,7 @@
       </w:rPr>
     </w:lvl>
   </w:abstractNum>
-  <w:abstractNum w:abstractNumId="7" w15:restartNumberingAfterBreak="0">
+  <w:abstractNum w:abstractNumId="8" w15:restartNumberingAfterBreak="0">
     <w:nsid w:val="5E9D0105"/>
     <w:multiLevelType w:val="multilevel"/>
     <w:tmpl w:val="0409001D"/>
@@ -1110,10 +2405,10 @@
       </w:pPr>
     </w:lvl>
   </w:abstractNum>
-  <w:abstractNum w:abstractNumId="8" w15:restartNumberingAfterBreak="0">
+  <w:abstractNum w:abstractNumId="9" w15:restartNumberingAfterBreak="0">
     <w:nsid w:val="7C48389F"/>
     <w:multiLevelType w:val="multilevel"/>
-    <w:tmpl w:val="BC1ADE2E"/>
+    <w:tmpl w:val="3536A472"/>
     <w:lvl w:ilvl="0">
       <w:start w:val="1"/>
       <w:numFmt w:val="decimal"/>
@@ -1138,17 +2433,17 @@
         <w:ind w:left="1440" w:hanging="360"/>
       </w:pPr>
     </w:lvl>
-    <w:lvl w:ilvl="2" w:tentative="1">
-      <w:start w:val="1"/>
-      <w:numFmt w:val="decimal"/>
+    <w:lvl w:ilvl="2">
+      <w:start w:val="2"/>
+      <w:numFmt w:val="lowerLetter"/>
       <w:lvlText w:val="%3."/>
       <w:lvlJc w:val="left"/>
       <w:pPr>
-        <w:tabs>
-          <w:tab w:val="num" w:pos="2160"/>
-        </w:tabs>
         <w:ind w:left="2160" w:hanging="360"/>
       </w:pPr>
+      <w:rPr>
+        <w:rFonts w:hint="default"/>
+      </w:rPr>
     </w:lvl>
     <w:lvl w:ilvl="3" w:tentative="1">
       <w:start w:val="1"/>
@@ -1224,31 +2519,34 @@
     </w:lvl>
   </w:abstractNum>
   <w:num w:numId="1" w16cid:durableId="80101493">
+    <w:abstractNumId w:val="8"/>
+  </w:num>
+  <w:num w:numId="2" w16cid:durableId="880021419">
+    <w:abstractNumId w:val="6"/>
+  </w:num>
+  <w:num w:numId="3" w16cid:durableId="1477333763">
     <w:abstractNumId w:val="7"/>
   </w:num>
-  <w:num w:numId="2" w16cid:durableId="880021419">
+  <w:num w:numId="4" w16cid:durableId="614799014">
     <w:abstractNumId w:val="5"/>
   </w:num>
-  <w:num w:numId="3" w16cid:durableId="1477333763">
-    <w:abstractNumId w:val="6"/>
+  <w:num w:numId="5" w16cid:durableId="1499078273">
+    <w:abstractNumId w:val="1"/>
   </w:num>
-  <w:num w:numId="4" w16cid:durableId="614799014">
+  <w:num w:numId="6" w16cid:durableId="409736330">
+    <w:abstractNumId w:val="3"/>
+  </w:num>
+  <w:num w:numId="7" w16cid:durableId="1946696052">
     <w:abstractNumId w:val="4"/>
   </w:num>
-  <w:num w:numId="5" w16cid:durableId="1499078273">
-    <w:abstractNumId w:val="0"/>
-  </w:num>
-  <w:num w:numId="6" w16cid:durableId="409736330">
+  <w:num w:numId="8" w16cid:durableId="1811901406">
     <w:abstractNumId w:val="2"/>
   </w:num>
-  <w:num w:numId="7" w16cid:durableId="1946696052">
-    <w:abstractNumId w:val="3"/>
+  <w:num w:numId="9" w16cid:durableId="241836389">
+    <w:abstractNumId w:val="9"/>
   </w:num>
-  <w:num w:numId="8" w16cid:durableId="1811901406">
-    <w:abstractNumId w:val="1"/>
-  </w:num>
-  <w:num w:numId="9" w16cid:durableId="241836389">
-    <w:abstractNumId w:val="8"/>
+  <w:num w:numId="10" w16cid:durableId="1185364430">
+    <w:abstractNumId w:val="0"/>
   </w:num>
   <w:numIdMacAtCleanup w:val="5"/>
 </w:numbering>

</xml_diff>